<commit_message>
Modification des scripts pour ne pas avoir de fonctions dans les fichiers scripts
</commit_message>
<xml_diff>
--- a/CDC-rapport-jdt/p_appro-Rapport-Sylvain-Philipona.docx
+++ b/CDC-rapport-jdt/p_appro-Rapport-Sylvain-Philipona.docx
@@ -2296,6 +2296,76 @@
     </w:p>
     <w:p/>
     <w:p>
+      <w:r>
+        <w:t xml:space="preserve">Ce projet consiste à automatiser </w:t>
+      </w:r>
+      <w:r>
+        <w:t>la gestion des auto-évaluations pour les enseignants. Dans le but de faire gagner du temps et éviter les erreurs.</w:t>
+      </w:r>
+    </w:p>
+    <w:p/>
+    <w:p>
+      <w:r>
+        <w:t>Pour l’instant l</w:t>
+      </w:r>
+      <w:r>
+        <w:t>es enseignants en informatique utilisent un système d’évaluation des projets d’élèves, qui a été réalisé avec Excel et des macros.</w:t>
+      </w:r>
+      <w:r>
+        <w:t xml:space="preserve"> </w:t>
+      </w:r>
+      <w:r>
+        <w:t>Ce système offre une fonctionnalité d’exportation des onglets des élèves dans des fichiers Excel sans macro, pour leur permettre de s’auto-évaluer.</w:t>
+      </w:r>
+    </w:p>
+    <w:p/>
+    <w:p>
+      <w:r>
+        <w:t>Toutes ces manipulations prennent beaucoup de temps et</w:t>
+      </w:r>
+      <w:r>
+        <w:t xml:space="preserve"> donc</w:t>
+      </w:r>
+      <w:r>
+        <w:t xml:space="preserve"> </w:t>
+      </w:r>
+      <w:r>
+        <w:t>c’</w:t>
+      </w:r>
+      <w:r>
+        <w:t xml:space="preserve">est très propice aux erreurs </w:t>
+      </w:r>
+      <w:r>
+        <w:t xml:space="preserve">notamment lors du rapatriement des évaluations qui </w:t>
+      </w:r>
+      <w:r>
+        <w:t>est</w:t>
+      </w:r>
+      <w:r>
+        <w:t xml:space="preserve"> fait en </w:t>
+      </w:r>
+      <w:proofErr w:type="gramStart"/>
+      <w:r>
+        <w:t>copi</w:t>
+      </w:r>
+      <w:r>
+        <w:t>é</w:t>
+      </w:r>
+      <w:proofErr w:type="gramEnd"/>
+      <w:r>
+        <w:t>-coll</w:t>
+      </w:r>
+      <w:r>
+        <w:t>é</w:t>
+      </w:r>
+      <w:r>
+        <w:t>.</w:t>
+      </w:r>
+    </w:p>
+    <w:p/>
+    <w:p/>
+    <w:p/>
+    <w:p>
       <w:pPr>
         <w:rPr>
           <w:i/>
@@ -2464,6 +2534,135 @@
         <w:t>Objectifs</w:t>
       </w:r>
       <w:bookmarkEnd w:id="2"/>
+    </w:p>
+    <w:p/>
+    <w:p>
+      <w:pPr>
+        <w:rPr>
+          <w:color w:val="70AD47" w:themeColor="accent6"/>
+        </w:rPr>
+      </w:pPr>
+      <w:r>
+        <w:rPr>
+          <w:color w:val="70AD47" w:themeColor="accent6"/>
+        </w:rPr>
+        <w:t>1.</w:t>
+      </w:r>
+      <w:r>
+        <w:rPr>
+          <w:color w:val="70AD47" w:themeColor="accent6"/>
+        </w:rPr>
+        <w:t xml:space="preserve"> </w:t>
+      </w:r>
+      <w:r>
+        <w:rPr>
+          <w:color w:val="70AD47" w:themeColor="accent6"/>
+        </w:rPr>
+        <w:t>Les valeurs proposées par les élèves sont récupérées correctement</w:t>
+      </w:r>
+    </w:p>
+    <w:p>
+      <w:r>
+        <w:rPr>
+          <w:color w:val="70AD47" w:themeColor="accent6"/>
+        </w:rPr>
+        <w:t>2.</w:t>
+      </w:r>
+      <w:r>
+        <w:rPr>
+          <w:color w:val="70AD47" w:themeColor="accent6"/>
+        </w:rPr>
+        <w:t xml:space="preserve"> </w:t>
+      </w:r>
+      <w:r>
+        <w:rPr>
+          <w:color w:val="70AD47" w:themeColor="accent6"/>
+        </w:rPr>
+        <w:t>Les commentaires des élèves sont récupérés correctement</w:t>
+      </w:r>
+    </w:p>
+    <w:p>
+      <w:pPr>
+        <w:rPr>
+          <w:color w:val="70AD47" w:themeColor="accent6"/>
+        </w:rPr>
+      </w:pPr>
+      <w:r>
+        <w:rPr>
+          <w:color w:val="70AD47" w:themeColor="accent6"/>
+        </w:rPr>
+        <w:t>3.</w:t>
+      </w:r>
+      <w:r>
+        <w:rPr>
+          <w:color w:val="70AD47" w:themeColor="accent6"/>
+        </w:rPr>
+        <w:t xml:space="preserve"> </w:t>
+      </w:r>
+      <w:r>
+        <w:rPr>
+          <w:color w:val="70AD47" w:themeColor="accent6"/>
+        </w:rPr>
+        <w:t>Toutes les valeurs des indicateurs sont récupérées correctement</w:t>
+      </w:r>
+    </w:p>
+    <w:p>
+      <w:r>
+        <w:t>4.</w:t>
+      </w:r>
+      <w:r>
+        <w:t xml:space="preserve"> </w:t>
+      </w:r>
+      <w:r>
+        <w:t>Le dispositif est pertinent et simple à utiliser</w:t>
+      </w:r>
+    </w:p>
+    <w:p>
+      <w:r>
+        <w:t>5.</w:t>
+      </w:r>
+      <w:r>
+        <w:t xml:space="preserve"> </w:t>
+      </w:r>
+      <w:r>
+        <w:t>Le dispositif est fiable. En cas d’incidents, les messages d’erreurs sont pertinents</w:t>
+      </w:r>
+    </w:p>
+    <w:p>
+      <w:r>
+        <w:t>6.</w:t>
+      </w:r>
+      <w:r>
+        <w:t xml:space="preserve"> </w:t>
+      </w:r>
+      <w:r>
+        <w:t>Une modification de la structure de la grille est possible</w:t>
+      </w:r>
+    </w:p>
+    <w:p>
+      <w:pPr>
+        <w:rPr>
+          <w:color w:val="70AD47" w:themeColor="accent6"/>
+        </w:rPr>
+      </w:pPr>
+      <w:r>
+        <w:rPr>
+          <w:color w:val="70AD47" w:themeColor="accent6"/>
+        </w:rPr>
+        <w:t>7.</w:t>
+      </w:r>
+      <w:r>
+        <w:rPr>
+          <w:color w:val="70AD47" w:themeColor="accent6"/>
+        </w:rPr>
+        <w:t xml:space="preserve"> </w:t>
+      </w:r>
+      <w:r>
+        <w:rPr>
+          <w:color w:val="70AD47" w:themeColor="accent6"/>
+        </w:rPr>
+        <w:t>Fonctionne sans autorisation spéciale, ni configuration exigeant l’intervention d’un spécialiste système.</w:t>
+      </w:r>
     </w:p>
     <w:p>
       <w:pPr>
@@ -3107,6 +3306,15 @@
     <w:p>
       <w:pPr>
         <w:pStyle w:val="Titre2"/>
+      </w:pPr>
+      <w:r>
+        <w:t>Gestion de projet</w:t>
+      </w:r>
+    </w:p>
+    <w:p/>
+    <w:p>
+      <w:pPr>
+        <w:pStyle w:val="Titre2"/>
         <w:rPr>
           <w:i w:val="0"/>
           <w:iCs/>
@@ -3613,6 +3821,7 @@
           <w:i w:val="0"/>
           <w:iCs/>
         </w:rPr>
+        <w:lastRenderedPageBreak/>
         <w:t>Planification</w:t>
       </w:r>
       <w:bookmarkEnd w:id="11"/>
@@ -3691,7 +3900,6 @@
           <w:szCs w:val="14"/>
           <w:lang w:eastAsia="fr-FR"/>
         </w:rPr>
-        <w:lastRenderedPageBreak/>
         <w:t>planning</w:t>
       </w:r>
       <w:proofErr w:type="gramEnd"/>
@@ -4530,6 +4738,7 @@
           <w:i/>
           <w:iCs/>
         </w:rPr>
+        <w:lastRenderedPageBreak/>
         <w:t>programmation</w:t>
       </w:r>
       <w:proofErr w:type="gramEnd"/>
@@ -4592,7 +4801,6 @@
           <w:i/>
           <w:iCs/>
         </w:rPr>
-        <w:lastRenderedPageBreak/>
         <w:t xml:space="preserve">NOTE : </w:t>
       </w:r>
       <w:r>
@@ -7683,6 +7891,7 @@
     <w:lsdException w:name="Strong" w:qFormat="1"/>
     <w:lsdException w:name="Emphasis" w:qFormat="1"/>
     <w:lsdException w:name="HTML Variable" w:semiHidden="1" w:unhideWhenUsed="1"/>
+    <w:lsdException w:name="Normal Table" w:semiHidden="1" w:unhideWhenUsed="1"/>
     <w:lsdException w:name="Outline List 3" w:semiHidden="1" w:unhideWhenUsed="1"/>
     <w:lsdException w:name="Table Simple 1" w:semiHidden="1" w:unhideWhenUsed="1"/>
     <w:lsdException w:name="Table Simple 2" w:semiHidden="1" w:unhideWhenUsed="1"/>
@@ -7725,7 +7934,9 @@
     <w:lsdException w:name="Table Subtle 2" w:semiHidden="1" w:unhideWhenUsed="1"/>
     <w:lsdException w:name="Table Web 1" w:semiHidden="1" w:unhideWhenUsed="1"/>
     <w:lsdException w:name="Table Web 2" w:semiHidden="1" w:unhideWhenUsed="1"/>
+    <w:lsdException w:name="Table Web 3" w:semiHidden="1" w:unhideWhenUsed="1"/>
     <w:lsdException w:name="Balloon Text" w:semiHidden="1" w:unhideWhenUsed="1"/>
+    <w:lsdException w:name="Table Theme" w:semiHidden="1" w:unhideWhenUsed="1"/>
     <w:lsdException w:name="Placeholder Text" w:semiHidden="1" w:uiPriority="99"/>
     <w:lsdException w:name="No Spacing" w:uiPriority="1" w:qFormat="1"/>
     <w:lsdException w:name="Light Shading" w:uiPriority="60"/>
@@ -8767,15 +8978,6 @@
 </file>
 
 <file path=customXml/item1.xml><?xml version="1.0" encoding="utf-8"?>
-<?mso-contentType ?>
-<FormTemplates xmlns="http://schemas.microsoft.com/sharepoint/v3/contenttype/forms">
-  <Display>DocumentLibraryForm</Display>
-  <Edit>DocumentLibraryForm</Edit>
-  <New>DocumentLibraryForm</New>
-</FormTemplates>
-</file>
-
-<file path=customXml/item2.xml><?xml version="1.0" encoding="utf-8"?>
 <ct:contentTypeSchema xmlns:ct="http://schemas.microsoft.com/office/2006/metadata/contentType" xmlns:ma="http://schemas.microsoft.com/office/2006/metadata/properties/metaAttributes" ct:_="" ma:_="" ma:contentTypeName="Document" ma:contentTypeID="0x0101001ABD9BFFC9E543439C53A2705AE306EF" ma:contentTypeVersion="17" ma:contentTypeDescription="Crée un document." ma:contentTypeScope="" ma:versionID="40bf3fcd3ec008165df3c5e2192c9b61">
   <xsd:schema xmlns:xsd="http://www.w3.org/2001/XMLSchema" xmlns:xs="http://www.w3.org/2001/XMLSchema" xmlns:p="http://schemas.microsoft.com/office/2006/metadata/properties" xmlns:ns2="bf2f2df3-a963-4452-b0e7-67dabc627c35" xmlns:ns3="http://schemas.microsoft.com/sharepoint/v4" xmlns:ns4="f7d9f5a6-831d-4621-8c77-cbcaf993e406" targetNamespace="http://schemas.microsoft.com/office/2006/metadata/properties" ma:root="true" ma:fieldsID="25069cb2525d2f72d231b92cb04b314b" ns2:_="" ns3:_="" ns4:_="">
     <xsd:import namespace="bf2f2df3-a963-4452-b0e7-67dabc627c35"/>
@@ -9029,15 +9231,16 @@
 </ct:contentTypeSchema>
 </file>
 
-<file path=customXml/itemProps1.xml><?xml version="1.0" encoding="utf-8"?>
-<ds:datastoreItem xmlns:ds="http://schemas.openxmlformats.org/officeDocument/2006/customXml" ds:itemID="{1DADA05A-DA17-4CB0-90B5-C889667DD54A}">
-  <ds:schemaRefs>
-    <ds:schemaRef ds:uri="http://schemas.microsoft.com/sharepoint/v3/contenttype/forms"/>
-  </ds:schemaRefs>
-</ds:datastoreItem>
+<file path=customXml/item2.xml><?xml version="1.0" encoding="utf-8"?>
+<?mso-contentType ?>
+<FormTemplates xmlns="http://schemas.microsoft.com/sharepoint/v3/contenttype/forms">
+  <Display>DocumentLibraryForm</Display>
+  <Edit>DocumentLibraryForm</Edit>
+  <New>DocumentLibraryForm</New>
+</FormTemplates>
 </file>
 
-<file path=customXml/itemProps2.xml><?xml version="1.0" encoding="utf-8"?>
+<file path=customXml/itemProps1.xml><?xml version="1.0" encoding="utf-8"?>
 <ds:datastoreItem xmlns:ds="http://schemas.openxmlformats.org/officeDocument/2006/customXml" ds:itemID="{1F761813-8F01-43DF-A2D0-EBF73F92FCAC}">
   <ds:schemaRefs>
     <ds:schemaRef ds:uri="http://schemas.microsoft.com/office/2006/metadata/contentType"/>
@@ -9055,4 +9258,12 @@
     <ds:schemaRef ds:uri="http://schemas.microsoft.com/internal/obd"/>
   </ds:schemaRefs>
 </ds:datastoreItem>
+</file>
+
+<file path=customXml/itemProps2.xml><?xml version="1.0" encoding="utf-8"?>
+<ds:datastoreItem xmlns:ds="http://schemas.openxmlformats.org/officeDocument/2006/customXml" ds:itemID="{1DADA05A-DA17-4CB0-90B5-C889667DD54A}">
+  <ds:schemaRefs>
+    <ds:schemaRef ds:uri="http://schemas.microsoft.com/sharepoint/v3/contenttype/forms"/>
+  </ds:schemaRefs>
+</ds:datastoreItem>
 </file>
</xml_diff>

<commit_message>
Ajout des entetes de fichiers
</commit_message>
<xml_diff>
--- a/CDC-rapport-jdt/p_appro-Rapport-Sylvain-Philipona.docx
+++ b/CDC-rapport-jdt/p_appro-Rapport-Sylvain-Philipona.docx
@@ -2546,122 +2546,56 @@
         <w:rPr>
           <w:color w:val="70AD47" w:themeColor="accent6"/>
         </w:rPr>
-        <w:t>1.</w:t>
-      </w:r>
+        <w:t>1. Les valeurs proposées par les élèves sont récupérées correctement</w:t>
+      </w:r>
+    </w:p>
+    <w:p>
       <w:r>
         <w:rPr>
           <w:color w:val="70AD47" w:themeColor="accent6"/>
         </w:rPr>
-        <w:t xml:space="preserve"> </w:t>
-      </w:r>
-      <w:r>
+        <w:t>2. Les commentaires des élèves sont récupérés correctement</w:t>
+      </w:r>
+    </w:p>
+    <w:p>
+      <w:pPr>
         <w:rPr>
           <w:color w:val="70AD47" w:themeColor="accent6"/>
         </w:rPr>
-        <w:t>Les valeurs proposées par les élèves sont récupérées correctement</w:t>
-      </w:r>
-    </w:p>
-    <w:p>
+      </w:pPr>
       <w:r>
         <w:rPr>
           <w:color w:val="70AD47" w:themeColor="accent6"/>
         </w:rPr>
-        <w:t>2.</w:t>
-      </w:r>
-      <w:r>
+        <w:t>3. Toutes les valeurs des indicateurs sont récupérées correctement</w:t>
+      </w:r>
+    </w:p>
+    <w:p>
+      <w:r>
+        <w:t>4. Le dispositif est pertinent et simple à utiliser</w:t>
+      </w:r>
+    </w:p>
+    <w:p>
+      <w:r>
+        <w:t>5. Le dispositif est fiable. En cas d’incidents, les messages d’erreurs sont pertinents</w:t>
+      </w:r>
+    </w:p>
+    <w:p>
+      <w:r>
+        <w:t>6. Une modification de la structure de la grille est possible</w:t>
+      </w:r>
+    </w:p>
+    <w:p>
+      <w:pPr>
         <w:rPr>
           <w:color w:val="70AD47" w:themeColor="accent6"/>
         </w:rPr>
-        <w:t xml:space="preserve"> </w:t>
-      </w:r>
+      </w:pPr>
       <w:r>
         <w:rPr>
           <w:color w:val="70AD47" w:themeColor="accent6"/>
         </w:rPr>
-        <w:t>Les commentaires des élèves sont récupérés correctement</w:t>
-      </w:r>
-    </w:p>
-    <w:p>
-      <w:pPr>
-        <w:rPr>
-          <w:color w:val="70AD47" w:themeColor="accent6"/>
-        </w:rPr>
-      </w:pPr>
-      <w:r>
-        <w:rPr>
-          <w:color w:val="70AD47" w:themeColor="accent6"/>
-        </w:rPr>
-        <w:t>3.</w:t>
-      </w:r>
-      <w:r>
-        <w:rPr>
-          <w:color w:val="70AD47" w:themeColor="accent6"/>
-        </w:rPr>
-        <w:t xml:space="preserve"> </w:t>
-      </w:r>
-      <w:r>
-        <w:rPr>
-          <w:color w:val="70AD47" w:themeColor="accent6"/>
-        </w:rPr>
-        <w:t>Toutes les valeurs des indicateurs sont récupérées correctement</w:t>
-      </w:r>
-    </w:p>
-    <w:p>
-      <w:r>
-        <w:t>4.</w:t>
-      </w:r>
-      <w:r>
-        <w:t xml:space="preserve"> </w:t>
-      </w:r>
-      <w:r>
-        <w:t>Le dispositif est pertinent et simple à utiliser</w:t>
-      </w:r>
-    </w:p>
-    <w:p>
-      <w:r>
-        <w:t>5.</w:t>
-      </w:r>
-      <w:r>
-        <w:t xml:space="preserve"> </w:t>
-      </w:r>
-      <w:r>
-        <w:t>Le dispositif est fiable. En cas d’incidents, les messages d’erreurs sont pertinents</w:t>
-      </w:r>
-    </w:p>
-    <w:p>
-      <w:r>
-        <w:t>6.</w:t>
-      </w:r>
-      <w:r>
-        <w:t xml:space="preserve"> </w:t>
-      </w:r>
-      <w:r>
-        <w:t>Une modification de la structure de la grille est possible</w:t>
-      </w:r>
-    </w:p>
-    <w:p>
-      <w:pPr>
-        <w:rPr>
-          <w:color w:val="70AD47" w:themeColor="accent6"/>
-        </w:rPr>
-      </w:pPr>
-      <w:r>
-        <w:rPr>
-          <w:color w:val="70AD47" w:themeColor="accent6"/>
-        </w:rPr>
-        <w:t>7.</w:t>
-      </w:r>
-      <w:r>
-        <w:rPr>
-          <w:color w:val="70AD47" w:themeColor="accent6"/>
-        </w:rPr>
-        <w:t xml:space="preserve"> </w:t>
-      </w:r>
-      <w:r>
-        <w:rPr>
-          <w:color w:val="70AD47" w:themeColor="accent6"/>
-        </w:rPr>
-        <w:t>Fonctionne sans autorisation spéciale, ni configuration exigeant l’intervention d’un spécialiste système.</w:t>
+        <w:t>7. Fonctionne sans autorisation spéciale, ni configuration exigeant l’intervention d’un spécialiste système.</w:t>
       </w:r>
     </w:p>
     <w:p>
@@ -2790,6 +2724,46 @@
         <w:t xml:space="preserve"> initiale</w:t>
       </w:r>
       <w:bookmarkEnd w:id="3"/>
+    </w:p>
+    <w:p/>
+    <w:p>
+      <w:r>
+        <w:drawing>
+          <wp:inline distT="0" distB="0" distL="0" distR="0" wp14:anchorId="394945EB" wp14:editId="1DFF4184">
+            <wp:extent cx="5759450" cy="2401570"/>
+            <wp:effectExtent l="0" t="0" r="0" b="0"/>
+            <wp:docPr id="1" name="Image 1"/>
+            <wp:cNvGraphicFramePr>
+              <a:graphicFrameLocks xmlns:a="http://schemas.openxmlformats.org/drawingml/2006/main" noChangeAspect="1"/>
+            </wp:cNvGraphicFramePr>
+            <a:graphic xmlns:a="http://schemas.openxmlformats.org/drawingml/2006/main">
+              <a:graphicData uri="http://schemas.openxmlformats.org/drawingml/2006/picture">
+                <pic:pic xmlns:pic="http://schemas.openxmlformats.org/drawingml/2006/picture">
+                  <pic:nvPicPr>
+                    <pic:cNvPr id="1" name=""/>
+                    <pic:cNvPicPr/>
+                  </pic:nvPicPr>
+                  <pic:blipFill>
+                    <a:blip r:embed="rId9"/>
+                    <a:stretch>
+                      <a:fillRect/>
+                    </a:stretch>
+                  </pic:blipFill>
+                  <pic:spPr>
+                    <a:xfrm>
+                      <a:off x="0" y="0"/>
+                      <a:ext cx="5759450" cy="2401570"/>
+                    </a:xfrm>
+                    <a:prstGeom prst="rect">
+                      <a:avLst/>
+                    </a:prstGeom>
+                  </pic:spPr>
+                </pic:pic>
+              </a:graphicData>
+            </a:graphic>
+          </wp:inline>
+        </w:drawing>
+      </w:r>
     </w:p>
     <w:p>
       <w:pPr>
@@ -3553,6 +3527,7 @@
           <w:iCs/>
           <w:szCs w:val="14"/>
         </w:rPr>
+        <w:lastRenderedPageBreak/>
         <w:t>d</w:t>
       </w:r>
       <w:r>
@@ -3821,7 +3796,6 @@
           <w:i w:val="0"/>
           <w:iCs/>
         </w:rPr>
-        <w:lastRenderedPageBreak/>
         <w:t>Planification</w:t>
       </w:r>
       <w:bookmarkEnd w:id="11"/>
@@ -4470,6 +4444,7 @@
       <w:bookmarkStart w:id="15" w:name="_Toc71703259"/>
       <w:bookmarkStart w:id="16" w:name="_Toc499021842"/>
       <w:r>
+        <w:lastRenderedPageBreak/>
         <w:t>R</w:t>
       </w:r>
       <w:bookmarkEnd w:id="15"/>
@@ -4738,7 +4713,6 @@
           <w:i/>
           <w:iCs/>
         </w:rPr>
-        <w:lastRenderedPageBreak/>
         <w:t>programmation</w:t>
       </w:r>
       <w:proofErr w:type="gramEnd"/>
@@ -5895,8 +5869,8 @@
       </w:pPr>
     </w:p>
     <w:sectPr>
-      <w:headerReference w:type="default" r:id="rId9"/>
-      <w:footerReference w:type="default" r:id="rId10"/>
+      <w:headerReference w:type="default" r:id="rId10"/>
+      <w:footerReference w:type="default" r:id="rId11"/>
       <w:pgSz w:w="11906" w:h="16838" w:code="9"/>
       <w:pgMar w:top="1418" w:right="1418" w:bottom="1418" w:left="1418" w:header="720" w:footer="720" w:gutter="0"/>
       <w:cols w:space="720"/>
@@ -8978,6 +8952,15 @@
 </file>
 
 <file path=customXml/item1.xml><?xml version="1.0" encoding="utf-8"?>
+<?mso-contentType ?>
+<FormTemplates xmlns="http://schemas.microsoft.com/sharepoint/v3/contenttype/forms">
+  <Display>DocumentLibraryForm</Display>
+  <Edit>DocumentLibraryForm</Edit>
+  <New>DocumentLibraryForm</New>
+</FormTemplates>
+</file>
+
+<file path=customXml/item2.xml><?xml version="1.0" encoding="utf-8"?>
 <ct:contentTypeSchema xmlns:ct="http://schemas.microsoft.com/office/2006/metadata/contentType" xmlns:ma="http://schemas.microsoft.com/office/2006/metadata/properties/metaAttributes" ct:_="" ma:_="" ma:contentTypeName="Document" ma:contentTypeID="0x0101001ABD9BFFC9E543439C53A2705AE306EF" ma:contentTypeVersion="17" ma:contentTypeDescription="Crée un document." ma:contentTypeScope="" ma:versionID="40bf3fcd3ec008165df3c5e2192c9b61">
   <xsd:schema xmlns:xsd="http://www.w3.org/2001/XMLSchema" xmlns:xs="http://www.w3.org/2001/XMLSchema" xmlns:p="http://schemas.microsoft.com/office/2006/metadata/properties" xmlns:ns2="bf2f2df3-a963-4452-b0e7-67dabc627c35" xmlns:ns3="http://schemas.microsoft.com/sharepoint/v4" xmlns:ns4="f7d9f5a6-831d-4621-8c77-cbcaf993e406" targetNamespace="http://schemas.microsoft.com/office/2006/metadata/properties" ma:root="true" ma:fieldsID="25069cb2525d2f72d231b92cb04b314b" ns2:_="" ns3:_="" ns4:_="">
     <xsd:import namespace="bf2f2df3-a963-4452-b0e7-67dabc627c35"/>
@@ -9231,16 +9214,15 @@
 </ct:contentTypeSchema>
 </file>
 
-<file path=customXml/item2.xml><?xml version="1.0" encoding="utf-8"?>
-<?mso-contentType ?>
-<FormTemplates xmlns="http://schemas.microsoft.com/sharepoint/v3/contenttype/forms">
-  <Display>DocumentLibraryForm</Display>
-  <Edit>DocumentLibraryForm</Edit>
-  <New>DocumentLibraryForm</New>
-</FormTemplates>
+<file path=customXml/itemProps1.xml><?xml version="1.0" encoding="utf-8"?>
+<ds:datastoreItem xmlns:ds="http://schemas.openxmlformats.org/officeDocument/2006/customXml" ds:itemID="{1DADA05A-DA17-4CB0-90B5-C889667DD54A}">
+  <ds:schemaRefs>
+    <ds:schemaRef ds:uri="http://schemas.microsoft.com/sharepoint/v3/contenttype/forms"/>
+  </ds:schemaRefs>
+</ds:datastoreItem>
 </file>
 
-<file path=customXml/itemProps1.xml><?xml version="1.0" encoding="utf-8"?>
+<file path=customXml/itemProps2.xml><?xml version="1.0" encoding="utf-8"?>
 <ds:datastoreItem xmlns:ds="http://schemas.openxmlformats.org/officeDocument/2006/customXml" ds:itemID="{1F761813-8F01-43DF-A2D0-EBF73F92FCAC}">
   <ds:schemaRefs>
     <ds:schemaRef ds:uri="http://schemas.microsoft.com/office/2006/metadata/contentType"/>
@@ -9258,12 +9240,4 @@
     <ds:schemaRef ds:uri="http://schemas.microsoft.com/internal/obd"/>
   </ds:schemaRefs>
 </ds:datastoreItem>
-</file>
-
-<file path=customXml/itemProps2.xml><?xml version="1.0" encoding="utf-8"?>
-<ds:datastoreItem xmlns:ds="http://schemas.openxmlformats.org/officeDocument/2006/customXml" ds:itemID="{1DADA05A-DA17-4CB0-90B5-C889667DD54A}">
-  <ds:schemaRefs>
-    <ds:schemaRef ds:uri="http://schemas.microsoft.com/sharepoint/v3/contenttype/forms"/>
-  </ds:schemaRefs>
-</ds:datastoreItem>
 </file>
</xml_diff>